<commit_message>
update REST API document
</commit_message>
<xml_diff>
--- a/domain-tool/document/domain-tool REST API说明文档.docx
+++ b/domain-tool/document/domain-tool REST API说明文档.docx
@@ -194,25 +194,56 @@
           <w:tcPr>
             <w:tcW w:w="1704" w:type="dxa"/>
           </w:tcPr>
-          <w:p/>
+          <w:p>
+            <w:r>
+              <w:t>0.1</w:t>
+            </w:r>
+          </w:p>
         </w:tc>
         <w:tc>
           <w:tcPr>
             <w:tcW w:w="1704" w:type="dxa"/>
           </w:tcPr>
-          <w:p/>
+          <w:p>
+            <w:r>
+              <w:rPr>
+                <w:rFonts w:hint="eastAsia"/>
+              </w:rPr>
+              <w:t>老林</w:t>
+            </w:r>
+          </w:p>
         </w:tc>
         <w:tc>
           <w:tcPr>
             <w:tcW w:w="1704" w:type="dxa"/>
           </w:tcPr>
-          <w:p/>
+          <w:p>
+            <w:r>
+              <w:t>2015/1/12</w:t>
+            </w:r>
+          </w:p>
         </w:tc>
         <w:tc>
           <w:tcPr>
             <w:tcW w:w="3218" w:type="dxa"/>
           </w:tcPr>
-          <w:p/>
+          <w:p>
+            <w:r>
+              <w:rPr>
+                <w:rFonts w:hint="eastAsia"/>
+              </w:rPr>
+              <w:t>更新</w:t>
+            </w:r>
+            <w:r>
+              <w:t>rest api</w:t>
+            </w:r>
+            <w:r>
+              <w:rPr>
+                <w:rFonts w:hint="eastAsia"/>
+              </w:rPr>
+              <w:t>文档</w:t>
+            </w:r>
+          </w:p>
         </w:tc>
       </w:tr>
       <w:tr>
@@ -1413,6 +1444,59 @@
       </w:hyperlink>
       <w:r>
         <w:t xml:space="preserve"> </w:t>
+      </w:r>
+    </w:p>
+    <w:p/>
+    <w:p>
+      <w:pPr>
+        <w:pStyle w:val="1"/>
+      </w:pPr>
+      <w:bookmarkStart w:id="2" w:name="_Toc282542333"/>
+      <w:r>
+        <w:t>3.</w:t>
+      </w:r>
+      <w:r>
+        <w:t>REST API</w:t>
+      </w:r>
+      <w:r>
+        <w:rPr>
+          <w:rFonts w:hint="eastAsia"/>
+        </w:rPr>
+        <w:t>说明</w:t>
+      </w:r>
+      <w:bookmarkEnd w:id="2"/>
+    </w:p>
+    <w:p/>
+    <w:p>
+      <w:pPr>
+        <w:pStyle w:val="2"/>
+      </w:pPr>
+      <w:bookmarkStart w:id="3" w:name="_Toc282542334"/>
+      <w:r>
+        <w:t>3.1</w:t>
+      </w:r>
+      <w:r>
+        <w:rPr>
+          <w:rFonts w:hint="eastAsia"/>
+        </w:rPr>
+        <w:t>全部根后缀</w:t>
+      </w:r>
+      <w:bookmarkEnd w:id="3"/>
+    </w:p>
+    <w:p>
+      <w:r>
+        <w:rPr>
+          <w:rFonts w:hint="eastAsia"/>
+        </w:rPr>
+        <w:t>本接口列出全部</w:t>
+      </w:r>
+      <w:bookmarkStart w:id="4" w:name="_GoBack"/>
+      <w:bookmarkEnd w:id="4"/>
+      <w:r>
+        <w:rPr>
+          <w:rFonts w:hint="eastAsia"/>
+        </w:rPr>
+        <w:t>可以查询的域名根后缀</w:t>
       </w:r>
     </w:p>
     <w:tbl>
@@ -2049,56 +2133,12 @@
       </w:tr>
     </w:tbl>
     <w:p/>
-    <w:p>
-      <w:pPr>
-        <w:pStyle w:val="1"/>
-      </w:pPr>
-      <w:bookmarkStart w:id="2" w:name="_Toc282542333"/>
-      <w:r>
-        <w:t>3.</w:t>
-      </w:r>
-      <w:r>
-        <w:t>REST API</w:t>
-      </w:r>
-      <w:r>
-        <w:rPr>
-          <w:rFonts w:hint="eastAsia"/>
-        </w:rPr>
-        <w:t>说明</w:t>
-      </w:r>
-      <w:bookmarkEnd w:id="2"/>
-    </w:p>
     <w:p/>
     <w:p>
       <w:pPr>
         <w:pStyle w:val="2"/>
       </w:pPr>
-      <w:bookmarkStart w:id="3" w:name="_Toc282542334"/>
-      <w:r>
-        <w:t>3.1</w:t>
-      </w:r>
-      <w:r>
-        <w:rPr>
-          <w:rFonts w:hint="eastAsia"/>
-        </w:rPr>
-        <w:t>全部根后缀</w:t>
-      </w:r>
-      <w:bookmarkEnd w:id="3"/>
-    </w:p>
-    <w:p>
-      <w:r>
-        <w:rPr>
-          <w:rFonts w:hint="eastAsia"/>
-        </w:rPr>
-        <w:t>本接口列出全部可以查询的域名根后缀</w:t>
-      </w:r>
-    </w:p>
-    <w:p/>
-    <w:p>
-      <w:pPr>
-        <w:pStyle w:val="2"/>
-      </w:pPr>
-      <w:bookmarkStart w:id="4" w:name="_Toc282542335"/>
+      <w:bookmarkStart w:id="5" w:name="_Toc282542335"/>
       <w:r>
         <w:t>3.2</w:t>
       </w:r>
@@ -2108,7 +2148,7 @@
         </w:rPr>
         <w:t>可以解析结果的根后缀</w:t>
       </w:r>
-      <w:bookmarkEnd w:id="4"/>
+      <w:bookmarkEnd w:id="5"/>
     </w:p>
     <w:tbl>
       <w:tblPr>
@@ -2361,7 +2401,7 @@
       <w:pPr>
         <w:pStyle w:val="2"/>
       </w:pPr>
-      <w:bookmarkStart w:id="5" w:name="_Toc282542336"/>
+      <w:bookmarkStart w:id="6" w:name="_Toc282542336"/>
       <w:r>
         <w:t>3.3</w:t>
       </w:r>
@@ -2371,7 +2411,7 @@
         </w:rPr>
         <w:t>单个域名查询</w:t>
       </w:r>
-      <w:bookmarkEnd w:id="5"/>
+      <w:bookmarkEnd w:id="6"/>
     </w:p>
     <w:p>
       <w:r>
@@ -2641,7 +2681,7 @@
       <w:pPr>
         <w:pStyle w:val="2"/>
       </w:pPr>
-      <w:bookmarkStart w:id="6" w:name="_Toc282542337"/>
+      <w:bookmarkStart w:id="7" w:name="_Toc282542337"/>
       <w:r>
         <w:t>3.4</w:t>
       </w:r>
@@ -2651,7 +2691,7 @@
         </w:rPr>
         <w:t>域名批量查询接口</w:t>
       </w:r>
-      <w:bookmarkEnd w:id="6"/>
+      <w:bookmarkEnd w:id="7"/>
       <w:r>
         <w:rPr>
           <w:rFonts w:hint="eastAsia"/>
@@ -2726,7 +2766,7 @@
       <w:pPr>
         <w:pStyle w:val="3"/>
       </w:pPr>
-      <w:bookmarkStart w:id="7" w:name="_Toc282542338"/>
+      <w:bookmarkStart w:id="8" w:name="_Toc282542338"/>
       <w:r>
         <w:t>3.4.1</w:t>
       </w:r>
@@ -2739,7 +2779,7 @@
         </w:rPr>
         <w:t>接口调用说明</w:t>
       </w:r>
-      <w:bookmarkEnd w:id="7"/>
+      <w:bookmarkEnd w:id="8"/>
     </w:p>
     <w:p>
       <w:r>
@@ -2772,7 +2812,7 @@
       <w:pPr>
         <w:pStyle w:val="3"/>
       </w:pPr>
-      <w:bookmarkStart w:id="8" w:name="_Toc282542339"/>
+      <w:bookmarkStart w:id="9" w:name="_Toc282542339"/>
       <w:r>
         <w:t>3.4.2</w:t>
       </w:r>
@@ -2800,7 +2840,7 @@
         </w:rPr>
         <w:t>全局变量</w:t>
       </w:r>
-      <w:bookmarkEnd w:id="8"/>
+      <w:bookmarkEnd w:id="9"/>
     </w:p>
     <w:p>
       <w:r>
@@ -2811,7 +2851,7 @@
       <w:pPr>
         <w:pStyle w:val="3"/>
       </w:pPr>
-      <w:bookmarkStart w:id="9" w:name="_Toc282542340"/>
+      <w:bookmarkStart w:id="10" w:name="_Toc282542340"/>
       <w:r>
         <w:t>3.4.3</w:t>
       </w:r>
@@ -2821,7 +2861,7 @@
         </w:rPr>
         <w:t>接口的连接和订阅</w:t>
       </w:r>
-      <w:bookmarkEnd w:id="9"/>
+      <w:bookmarkEnd w:id="10"/>
     </w:p>
     <w:p>
       <w:r>
@@ -2917,7 +2957,7 @@
       <w:pPr>
         <w:pStyle w:val="3"/>
       </w:pPr>
-      <w:bookmarkStart w:id="10" w:name="_Toc282542341"/>
+      <w:bookmarkStart w:id="11" w:name="_Toc282542341"/>
       <w:r>
         <w:t>3.4.4</w:t>
       </w:r>
@@ -2933,7 +2973,7 @@
         </w:rPr>
         <w:t>批量查询请求</w:t>
       </w:r>
-      <w:bookmarkEnd w:id="10"/>
+      <w:bookmarkEnd w:id="11"/>
     </w:p>
     <w:p>
       <w:r>
@@ -2955,7 +2995,7 @@
       <w:pPr>
         <w:pStyle w:val="3"/>
       </w:pPr>
-      <w:bookmarkStart w:id="11" w:name="_Toc282542342"/>
+      <w:bookmarkStart w:id="12" w:name="_Toc282542342"/>
       <w:r>
         <w:t>3.4.5</w:t>
       </w:r>
@@ -2965,7 +3005,7 @@
         </w:rPr>
         <w:t>断开接口连接</w:t>
       </w:r>
-      <w:bookmarkEnd w:id="11"/>
+      <w:bookmarkEnd w:id="12"/>
     </w:p>
     <w:p>
       <w:r>
@@ -2997,7 +3037,7 @@
       <w:pPr>
         <w:pStyle w:val="3"/>
       </w:pPr>
-      <w:bookmarkStart w:id="12" w:name="_Toc282542343"/>
+      <w:bookmarkStart w:id="13" w:name="_Toc282542343"/>
       <w:r>
         <w:t>3.4.6</w:t>
       </w:r>
@@ -3010,7 +3050,7 @@
         </w:rPr>
         <w:t>客户端程序设计（建议）</w:t>
       </w:r>
-      <w:bookmarkEnd w:id="12"/>
+      <w:bookmarkEnd w:id="13"/>
     </w:p>
     <w:p>
       <w:r>
@@ -3043,14 +3083,14 @@
       <w:pPr>
         <w:pStyle w:val="3"/>
       </w:pPr>
-      <w:bookmarkStart w:id="13" w:name="_Toc282542344"/>
+      <w:bookmarkStart w:id="14" w:name="_Toc282542344"/>
       <w:r>
         <w:rPr>
           <w:rFonts w:hint="eastAsia"/>
         </w:rPr>
         <w:t>批量查询的返回数据说明</w:t>
       </w:r>
-      <w:bookmarkEnd w:id="13"/>
+      <w:bookmarkEnd w:id="14"/>
     </w:p>
     <w:p>
       <w:r>
@@ -3275,7 +3315,7 @@
       <w:pPr>
         <w:pStyle w:val="2"/>
       </w:pPr>
-      <w:bookmarkStart w:id="14" w:name="_Toc282542345"/>
+      <w:bookmarkStart w:id="15" w:name="_Toc282542345"/>
       <w:r>
         <w:t>3.5</w:t>
       </w:r>
@@ -3285,7 +3325,7 @@
         </w:rPr>
         <w:t>保存查询结果</w:t>
       </w:r>
-      <w:bookmarkEnd w:id="14"/>
+      <w:bookmarkEnd w:id="15"/>
     </w:p>
     <w:p>
       <w:r>
@@ -3620,7 +3660,7 @@
       <w:pPr>
         <w:pStyle w:val="2"/>
       </w:pPr>
-      <w:bookmarkStart w:id="15" w:name="_Toc282542346"/>
+      <w:bookmarkStart w:id="16" w:name="_Toc282542346"/>
       <w:r>
         <w:t>3.6</w:t>
       </w:r>
@@ -3630,7 +3670,7 @@
         </w:rPr>
         <w:t>查看历史查询</w:t>
       </w:r>
-      <w:bookmarkEnd w:id="15"/>
+      <w:bookmarkEnd w:id="16"/>
       <w:r>
         <w:rPr>
           <w:rFonts w:hint="eastAsia"/>
@@ -3901,19 +3941,7 @@
                 <w:sz w:val="20"/>
                 <w:szCs w:val="20"/>
               </w:rPr>
-              <w:t>","url":"/datas/</w:t>
-            </w:r>
-            <w:bookmarkStart w:id="16" w:name="_GoBack"/>
-            <w:bookmarkEnd w:id="16"/>
-            <w:r>
-              <w:rPr>
-                <w:rFonts w:ascii="Courier" w:hAnsi="Courier" w:cs="Courier" w:hint="eastAsia"/>
-                <w:color w:val="000000"/>
-                <w:kern w:val="0"/>
-                <w:sz w:val="20"/>
-                <w:szCs w:val="20"/>
-              </w:rPr>
-              <w:t>20141217203508.json"</w:t>
+              <w:t>","url":"/datas/20141217203508.json"</w:t>
             </w:r>
           </w:p>
           <w:p>

</xml_diff>